<commit_message>
change in weekly report
</commit_message>
<xml_diff>
--- a/Weekly Time Sheet/01 - Muhammad Adnan 3-NOV to 10-NOV.docx
+++ b/Weekly Time Sheet/01 - Muhammad Adnan 3-NOV to 10-NOV.docx
@@ -270,7 +270,14 @@
                 <w:b/>
                 <w:bCs/>
               </w:rPr>
-              <w:t>2h</w:t>
+              <w:t>1</w:t>
+            </w:r>
+            <w:r>
+              <w:rPr>
+                <w:b/>
+                <w:bCs/>
+              </w:rPr>
+              <w:t>h</w:t>
             </w:r>
           </w:p>
         </w:tc>
@@ -321,7 +328,14 @@
                 <w:b/>
                 <w:bCs/>
               </w:rPr>
-              <w:t>60 min</w:t>
+              <w:t>30</w:t>
+            </w:r>
+            <w:r>
+              <w:rPr>
+                <w:b/>
+                <w:bCs/>
+              </w:rPr>
+              <w:t xml:space="preserve"> min</w:t>
             </w:r>
           </w:p>
         </w:tc>
@@ -512,7 +526,14 @@
                 <w:b/>
                 <w:bCs/>
               </w:rPr>
-              <w:t>2h</w:t>
+              <w:t>1</w:t>
+            </w:r>
+            <w:r>
+              <w:rPr>
+                <w:b/>
+                <w:bCs/>
+              </w:rPr>
+              <w:t>h</w:t>
             </w:r>
           </w:p>
         </w:tc>

</xml_diff>